<commit_message>
Haciendo polling a viewset para mostrarlo en gráficos
</commit_message>
<xml_diff>
--- a/Documentos/PROYECTO DE TITULO CENTINELA.docx
+++ b/Documentos/PROYECTO DE TITULO CENTINELA.docx
@@ -499,42 +499,6 @@
           <w:lang w:val="es-CL"/>
         </w:rPr>
         <w:t>inseguros</w:t>
-      </w:r>
-    </w:p>
-    <w:p>
-      <w:pPr>
-        <w:pStyle w:val="ListParagraph"/>
-        <w:numPr>
-          <w:ilvl w:val="0"/>
-          <w:numId w:val="6"/>
-        </w:numPr>
-        <w:rPr>
-          <w:lang w:val="es-CL"/>
-        </w:rPr>
-      </w:pPr>
-      <w:r>
-        <w:rPr>
-          <w:lang w:val="es-CL"/>
-        </w:rPr>
-        <w:t xml:space="preserve">Ejecución de </w:t>
-      </w:r>
-      <w:r>
-        <w:rPr>
-          <w:lang w:val="es-CL"/>
-        </w:rPr>
-        <w:t>Banner grab</w:t>
-      </w:r>
-      <w:r>
-        <w:rPr>
-          <w:lang w:val="es-CL"/>
-        </w:rPr>
-        <w:t>b</w:t>
-      </w:r>
-      <w:r>
-        <w:rPr>
-          <w:lang w:val="es-CL"/>
-        </w:rPr>
-        <w:t>ing</w:t>
       </w:r>
     </w:p>
     <w:p>
@@ -1464,7 +1428,7 @@
               <w:rPr>
                 <w:lang w:val="es-CL"/>
               </w:rPr>
-              <w:t>El sistema debe ejecutar múltiples escaneos: Nmap, WHOIS, Headers HTTP, Certificado SSL, DNS Resolver, Banner Grabbing, Dorks.</w:t>
+              <w:t>El sistema debe ejecutar múltiples escaneos: Nmap, WHOIS, Headers HTTP, Certificado SSL, DNS Resolver, Dorks.</w:t>
             </w:r>
           </w:p>
         </w:tc>
@@ -12899,7 +12863,7 @@
           <w:lang w:val="es-CL"/>
         </w:rPr>
         <w:drawing>
-          <wp:inline distT="0" distB="0" distL="0" distR="0" wp14:anchorId="6F69F25A" wp14:editId="7F1E6411">
+          <wp:inline distT="0" distB="0" distL="0" distR="0" wp14:anchorId="6F69F25A" wp14:editId="1D2CCD51">
             <wp:extent cx="5783946" cy="7482177"/>
             <wp:effectExtent l="0" t="0" r="7620" b="5080"/>
             <wp:docPr id="520749981" name="Picture 1"/>
@@ -13126,7 +13090,7 @@
           <w:lang w:val="es-CL"/>
         </w:rPr>
         <w:drawing>
-          <wp:inline distT="0" distB="0" distL="0" distR="0" wp14:anchorId="57D0F556" wp14:editId="505B2463">
+          <wp:inline distT="0" distB="0" distL="0" distR="0" wp14:anchorId="57D0F556" wp14:editId="68479505">
             <wp:extent cx="6082748" cy="4729956"/>
             <wp:effectExtent l="0" t="0" r="0" b="0"/>
             <wp:docPr id="1525032985" name="Picture 1"/>

</xml_diff>

<commit_message>
Pafuera tailwind se vuelve a Bootstrap
</commit_message>
<xml_diff>
--- a/Documentos/PROYECTO DE TITULO CENTINELA.docx
+++ b/Documentos/PROYECTO DE TITULO CENTINELA.docx
@@ -378,13 +378,37 @@
           <w:bCs/>
           <w:lang w:val="es-CL"/>
         </w:rPr>
-        <w:t>Centinela/Golem</w:t>
-      </w:r>
-      <w:r>
-        <w:rPr>
-          <w:lang w:val="es-CL"/>
-        </w:rPr>
-        <w:t xml:space="preserve">, orientada a realizar análisis de seguridad sobre dominios o IPs públicas. </w:t>
+        <w:t>Centinela/</w:t>
+      </w:r>
+      <w:proofErr w:type="spellStart"/>
+      <w:r>
+        <w:rPr>
+          <w:b/>
+          <w:bCs/>
+          <w:lang w:val="es-CL"/>
+        </w:rPr>
+        <w:t>Golem</w:t>
+      </w:r>
+      <w:proofErr w:type="spellEnd"/>
+      <w:r>
+        <w:rPr>
+          <w:lang w:val="es-CL"/>
+        </w:rPr>
+        <w:t xml:space="preserve">, orientada a realizar análisis de seguridad sobre dominios o </w:t>
+      </w:r>
+      <w:proofErr w:type="spellStart"/>
+      <w:r>
+        <w:rPr>
+          <w:lang w:val="es-CL"/>
+        </w:rPr>
+        <w:t>IPs</w:t>
+      </w:r>
+      <w:proofErr w:type="spellEnd"/>
+      <w:r>
+        <w:rPr>
+          <w:lang w:val="es-CL"/>
+        </w:rPr>
+        <w:t xml:space="preserve"> públicas. </w:t>
       </w:r>
     </w:p>
     <w:p>
@@ -480,7 +504,21 @@
         <w:rPr>
           <w:lang w:val="es-CL"/>
         </w:rPr>
-        <w:t>de headers HTTP</w:t>
+        <w:t xml:space="preserve">de </w:t>
+      </w:r>
+      <w:proofErr w:type="spellStart"/>
+      <w:r>
+        <w:rPr>
+          <w:lang w:val="es-CL"/>
+        </w:rPr>
+        <w:t>headers</w:t>
+      </w:r>
+      <w:proofErr w:type="spellEnd"/>
+      <w:r>
+        <w:rPr>
+          <w:lang w:val="es-CL"/>
+        </w:rPr>
+        <w:t xml:space="preserve"> HTTP</w:t>
       </w:r>
       <w:r>
         <w:rPr>
@@ -582,8 +620,16 @@
         <w:rPr>
           <w:lang w:val="es-CL"/>
         </w:rPr>
-        <w:t xml:space="preserve"> de dorks</w:t>
-      </w:r>
+        <w:t xml:space="preserve"> de </w:t>
+      </w:r>
+      <w:proofErr w:type="spellStart"/>
+      <w:r>
+        <w:rPr>
+          <w:lang w:val="es-CL"/>
+        </w:rPr>
+        <w:t>dorks</w:t>
+      </w:r>
+      <w:proofErr w:type="spellEnd"/>
       <w:r>
         <w:rPr>
           <w:lang w:val="es-CL"/>
@@ -738,7 +784,21 @@
         <w:rPr>
           <w:lang w:val="es-CL"/>
         </w:rPr>
-        <w:t>Procesamiento asíncrono a través de Celery y Redis, permitiendo múltiples escaneos en segundo plano sin bloquear el servidor web.</w:t>
+        <w:t xml:space="preserve">Procesamiento asíncrono a través de </w:t>
+      </w:r>
+      <w:proofErr w:type="spellStart"/>
+      <w:r>
+        <w:rPr>
+          <w:lang w:val="es-CL"/>
+        </w:rPr>
+        <w:t>Celery</w:t>
+      </w:r>
+      <w:proofErr w:type="spellEnd"/>
+      <w:r>
+        <w:rPr>
+          <w:lang w:val="es-CL"/>
+        </w:rPr>
+        <w:t xml:space="preserve"> y Redis, permitiendo múltiples escaneos en segundo plano sin bloquear el servidor web.</w:t>
       </w:r>
     </w:p>
     <w:p>
@@ -753,11 +813,19 @@
           <w:lang w:val="es-CL"/>
         </w:rPr>
       </w:pPr>
-      <w:r>
-        <w:rPr>
-          <w:lang w:val="es-CL"/>
-        </w:rPr>
-        <w:t>Backend desarrollado con Django</w:t>
+      <w:proofErr w:type="spellStart"/>
+      <w:r>
+        <w:rPr>
+          <w:lang w:val="es-CL"/>
+        </w:rPr>
+        <w:t>Backend</w:t>
+      </w:r>
+      <w:proofErr w:type="spellEnd"/>
+      <w:r>
+        <w:rPr>
+          <w:lang w:val="es-CL"/>
+        </w:rPr>
+        <w:t xml:space="preserve"> desarrollado con Django</w:t>
       </w:r>
       <w:r>
         <w:rPr>
@@ -778,11 +846,33 @@
           <w:lang w:val="es-CL"/>
         </w:rPr>
       </w:pPr>
-      <w:r>
-        <w:rPr>
-          <w:lang w:val="es-CL"/>
-        </w:rPr>
-        <w:t>Frontend desarrollado con Django templates.</w:t>
+      <w:proofErr w:type="spellStart"/>
+      <w:r>
+        <w:rPr>
+          <w:lang w:val="es-CL"/>
+        </w:rPr>
+        <w:t>Frontend</w:t>
+      </w:r>
+      <w:proofErr w:type="spellEnd"/>
+      <w:r>
+        <w:rPr>
+          <w:lang w:val="es-CL"/>
+        </w:rPr>
+        <w:t xml:space="preserve"> desarrollado con Django </w:t>
+      </w:r>
+      <w:proofErr w:type="spellStart"/>
+      <w:r>
+        <w:rPr>
+          <w:lang w:val="es-CL"/>
+        </w:rPr>
+        <w:t>templates</w:t>
+      </w:r>
+      <w:proofErr w:type="spellEnd"/>
+      <w:r>
+        <w:rPr>
+          <w:lang w:val="es-CL"/>
+        </w:rPr>
+        <w:t>.</w:t>
       </w:r>
     </w:p>
     <w:p>
@@ -1428,7 +1518,49 @@
               <w:rPr>
                 <w:lang w:val="es-CL"/>
               </w:rPr>
-              <w:t>El sistema debe ejecutar múltiples escaneos: Nmap, WHOIS, Headers HTTP, Certificado SSL, DNS Resolver, Dorks.</w:t>
+              <w:t xml:space="preserve">El sistema debe ejecutar múltiples escaneos: </w:t>
+            </w:r>
+            <w:proofErr w:type="spellStart"/>
+            <w:r>
+              <w:rPr>
+                <w:lang w:val="es-CL"/>
+              </w:rPr>
+              <w:t>Nmap</w:t>
+            </w:r>
+            <w:proofErr w:type="spellEnd"/>
+            <w:r>
+              <w:rPr>
+                <w:lang w:val="es-CL"/>
+              </w:rPr>
+              <w:t xml:space="preserve">, WHOIS, </w:t>
+            </w:r>
+            <w:proofErr w:type="spellStart"/>
+            <w:r>
+              <w:rPr>
+                <w:lang w:val="es-CL"/>
+              </w:rPr>
+              <w:t>Headers</w:t>
+            </w:r>
+            <w:proofErr w:type="spellEnd"/>
+            <w:r>
+              <w:rPr>
+                <w:lang w:val="es-CL"/>
+              </w:rPr>
+              <w:t xml:space="preserve"> HTTP, Certificado SSL, DNS Resolver, </w:t>
+            </w:r>
+            <w:proofErr w:type="spellStart"/>
+            <w:r>
+              <w:rPr>
+                <w:lang w:val="es-CL"/>
+              </w:rPr>
+              <w:t>Dorks</w:t>
+            </w:r>
+            <w:proofErr w:type="spellEnd"/>
+            <w:r>
+              <w:rPr>
+                <w:lang w:val="es-CL"/>
+              </w:rPr>
+              <w:t>.</w:t>
             </w:r>
           </w:p>
         </w:tc>
@@ -2435,7 +2567,21 @@
               <w:rPr>
                 <w:lang w:val="es-CL"/>
               </w:rPr>
-              <w:t>El sistema debe desarrollarse utilizando el framework Django y una base de datos MySQL.</w:t>
+              <w:t xml:space="preserve">El sistema debe desarrollarse utilizando el </w:t>
+            </w:r>
+            <w:proofErr w:type="spellStart"/>
+            <w:r>
+              <w:rPr>
+                <w:lang w:val="es-CL"/>
+              </w:rPr>
+              <w:t>framework</w:t>
+            </w:r>
+            <w:proofErr w:type="spellEnd"/>
+            <w:r>
+              <w:rPr>
+                <w:lang w:val="es-CL"/>
+              </w:rPr>
+              <w:t xml:space="preserve"> Django y una base de datos MySQL.</w:t>
             </w:r>
           </w:p>
         </w:tc>
@@ -2521,7 +2667,21 @@
               <w:rPr>
                 <w:lang w:val="es-CL"/>
               </w:rPr>
-              <w:t>Los escaneos deben ejecutarse en segundo plano mediante Celery y Redis para evitar bloquear el servidor principal.</w:t>
+              <w:t xml:space="preserve">Los escaneos deben ejecutarse en segundo plano mediante </w:t>
+            </w:r>
+            <w:proofErr w:type="spellStart"/>
+            <w:r>
+              <w:rPr>
+                <w:lang w:val="es-CL"/>
+              </w:rPr>
+              <w:t>Celery</w:t>
+            </w:r>
+            <w:proofErr w:type="spellEnd"/>
+            <w:r>
+              <w:rPr>
+                <w:lang w:val="es-CL"/>
+              </w:rPr>
+              <w:t xml:space="preserve"> y Redis para evitar bloquear el servidor principal.</w:t>
             </w:r>
           </w:p>
         </w:tc>
@@ -2927,7 +3087,21 @@
               <w:rPr>
                 <w:lang w:val="es-CL"/>
               </w:rPr>
-              <w:t>La aplicación debe estar documentada internamente (docstrings, README, manual de despliegue).</w:t>
+              <w:t>La aplicación debe estar documentada internamente (</w:t>
+            </w:r>
+            <w:proofErr w:type="spellStart"/>
+            <w:r>
+              <w:rPr>
+                <w:lang w:val="es-CL"/>
+              </w:rPr>
+              <w:t>docstrings</w:t>
+            </w:r>
+            <w:proofErr w:type="spellEnd"/>
+            <w:r>
+              <w:rPr>
+                <w:lang w:val="es-CL"/>
+              </w:rPr>
+              <w:t>, README, manual de despliegue).</w:t>
             </w:r>
           </w:p>
         </w:tc>
@@ -3046,7 +3220,21 @@
         <w:rPr>
           <w:lang w:val="es-CL"/>
         </w:rPr>
-        <w:t>, siguiendo la estructura nativa del framework Django, lo que permite una adecuada separación de responsabilidades y facilita el mantenimiento y escalabilidad del proyecto.</w:t>
+        <w:t xml:space="preserve">, siguiendo la estructura nativa del </w:t>
+      </w:r>
+      <w:proofErr w:type="spellStart"/>
+      <w:r>
+        <w:rPr>
+          <w:lang w:val="es-CL"/>
+        </w:rPr>
+        <w:t>framework</w:t>
+      </w:r>
+      <w:proofErr w:type="spellEnd"/>
+      <w:r>
+        <w:rPr>
+          <w:lang w:val="es-CL"/>
+        </w:rPr>
+        <w:t xml:space="preserve"> Django, lo que permite una adecuada separación de responsabilidades y facilita el mantenimiento y escalabilidad del proyecto.</w:t>
       </w:r>
     </w:p>
     <w:p>
@@ -3070,9 +3258,9 @@
         <w:tblLook w:val="04A0" w:firstRow="1" w:lastRow="0" w:firstColumn="1" w:lastColumn="0" w:noHBand="0" w:noVBand="1"/>
       </w:tblPr>
       <w:tblGrid>
-        <w:gridCol w:w="1816"/>
-        <w:gridCol w:w="4528"/>
-        <w:gridCol w:w="2995"/>
+        <w:gridCol w:w="1829"/>
+        <w:gridCol w:w="4709"/>
+        <w:gridCol w:w="2801"/>
       </w:tblGrid>
       <w:tr>
         <w:trPr>
@@ -3165,11 +3353,19 @@
                 <w:lang w:val="es-CL"/>
               </w:rPr>
             </w:pPr>
-            <w:r>
-              <w:rPr>
-                <w:lang w:val="es-CL"/>
-              </w:rPr>
-              <w:t xml:space="preserve">Frontend </w:t>
+            <w:proofErr w:type="spellStart"/>
+            <w:r>
+              <w:rPr>
+                <w:lang w:val="es-CL"/>
+              </w:rPr>
+              <w:t>Frontend</w:t>
+            </w:r>
+            <w:proofErr w:type="spellEnd"/>
+            <w:r>
+              <w:rPr>
+                <w:lang w:val="es-CL"/>
+              </w:rPr>
+              <w:t xml:space="preserve"> </w:t>
             </w:r>
           </w:p>
         </w:tc>
@@ -3206,21 +3402,36 @@
               <w:jc w:val="both"/>
               <w:cnfStyle w:val="000000100000" w:firstRow="0" w:lastRow="0" w:firstColumn="0" w:lastColumn="0" w:oddVBand="0" w:evenVBand="0" w:oddHBand="1" w:evenHBand="0" w:firstRowFirstColumn="0" w:firstRowLastColumn="0" w:lastRowFirstColumn="0" w:lastRowLastColumn="0"/>
             </w:pPr>
-            <w:r>
-              <w:t>DjangoTemplates, HTML5,CSS3,</w:t>
-            </w:r>
-            <w:r>
-              <w:t>Tailwind</w:t>
+            <w:proofErr w:type="spellStart"/>
+            <w:r>
+              <w:t>DjangoTemplates</w:t>
+            </w:r>
+            <w:proofErr w:type="spellEnd"/>
+            <w:r>
+              <w:t>, HTML</w:t>
+            </w:r>
+            <w:proofErr w:type="gramStart"/>
+            <w:r>
+              <w:t>5,</w:t>
+            </w:r>
+            <w:r>
+              <w:t>Bootstrap</w:t>
+            </w:r>
+            <w:proofErr w:type="gramEnd"/>
+            <w:r>
+              <w:t>5</w:t>
             </w:r>
             <w:r>
               <w:t xml:space="preserve">, </w:t>
             </w:r>
+            <w:proofErr w:type="gramStart"/>
             <w:r>
               <w:t>JavaScript,</w:t>
             </w:r>
             <w:r>
               <w:t>Chart.js</w:t>
             </w:r>
+            <w:proofErr w:type="gramEnd"/>
           </w:p>
         </w:tc>
       </w:tr>
@@ -3242,12 +3453,14 @@
                 <w:lang w:val="es-CL"/>
               </w:rPr>
             </w:pPr>
+            <w:proofErr w:type="spellStart"/>
             <w:r>
               <w:rPr>
                 <w:lang w:val="es-CL"/>
               </w:rPr>
               <w:t>Backend</w:t>
             </w:r>
+            <w:proofErr w:type="spellEnd"/>
           </w:p>
         </w:tc>
         <w:tc>
@@ -3340,7 +3553,21 @@
               <w:rPr>
                 <w:lang w:val="es-CL"/>
               </w:rPr>
-              <w:t>Ejecuta escaneos pesados (Nmap, WHOIS, DNS, etc.) en segundo plano sin bloquear el servidor principal.</w:t>
+              <w:t>Ejecuta escaneos pesados (</w:t>
+            </w:r>
+            <w:proofErr w:type="spellStart"/>
+            <w:r>
+              <w:rPr>
+                <w:lang w:val="es-CL"/>
+              </w:rPr>
+              <w:t>Nmap</w:t>
+            </w:r>
+            <w:proofErr w:type="spellEnd"/>
+            <w:r>
+              <w:rPr>
+                <w:lang w:val="es-CL"/>
+              </w:rPr>
+              <w:t>, WHOIS, DNS, etc.) en segundo plano sin bloquear el servidor principal.</w:t>
             </w:r>
           </w:p>
         </w:tc>
@@ -3358,11 +3585,19 @@
                 <w:lang w:val="es-CL"/>
               </w:rPr>
             </w:pPr>
-            <w:r>
-              <w:rPr>
-                <w:lang w:val="es-CL"/>
-              </w:rPr>
-              <w:t>Celery + Redis</w:t>
+            <w:proofErr w:type="spellStart"/>
+            <w:r>
+              <w:rPr>
+                <w:lang w:val="es-CL"/>
+              </w:rPr>
+              <w:t>Celery</w:t>
+            </w:r>
+            <w:proofErr w:type="spellEnd"/>
+            <w:r>
+              <w:rPr>
+                <w:lang w:val="es-CL"/>
+              </w:rPr>
+              <w:t xml:space="preserve"> + Redis</w:t>
             </w:r>
           </w:p>
         </w:tc>
@@ -3505,8 +3740,16 @@
               <w:rPr>
                 <w:lang w:val="es-CL"/>
               </w:rPr>
-              <w:t>Docker y Docker Compose</w:t>
-            </w:r>
+              <w:t xml:space="preserve">Docker y Docker </w:t>
+            </w:r>
+            <w:proofErr w:type="spellStart"/>
+            <w:r>
+              <w:rPr>
+                <w:lang w:val="es-CL"/>
+              </w:rPr>
+              <w:t>Compose</w:t>
+            </w:r>
+            <w:proofErr w:type="spellEnd"/>
           </w:p>
         </w:tc>
       </w:tr>
@@ -3605,13 +3848,85 @@
         <w:rPr>
           <w:lang w:val="es-CL"/>
         </w:rPr>
-        <w:t xml:space="preserve"> por su robustez, comunidad activa, patrón MTV(Model Template View), facilidad para crear aplicaciones modulares con autenticación integrada y ORM</w:t>
-      </w:r>
-      <w:r>
-        <w:rPr>
-          <w:lang w:val="es-CL"/>
-        </w:rPr>
-        <w:t>(Object-Relational Mapper)</w:t>
+        <w:t xml:space="preserve"> por su robustez, comunidad activa, patrón </w:t>
+      </w:r>
+      <w:proofErr w:type="gramStart"/>
+      <w:r>
+        <w:rPr>
+          <w:lang w:val="es-CL"/>
+        </w:rPr>
+        <w:t>MTV(</w:t>
+      </w:r>
+      <w:proofErr w:type="spellStart"/>
+      <w:proofErr w:type="gramEnd"/>
+      <w:r>
+        <w:rPr>
+          <w:lang w:val="es-CL"/>
+        </w:rPr>
+        <w:t>Model</w:t>
+      </w:r>
+      <w:proofErr w:type="spellEnd"/>
+      <w:r>
+        <w:rPr>
+          <w:lang w:val="es-CL"/>
+        </w:rPr>
+        <w:t xml:space="preserve"> </w:t>
+      </w:r>
+      <w:proofErr w:type="spellStart"/>
+      <w:r>
+        <w:rPr>
+          <w:lang w:val="es-CL"/>
+        </w:rPr>
+        <w:t>Template</w:t>
+      </w:r>
+      <w:proofErr w:type="spellEnd"/>
+      <w:r>
+        <w:rPr>
+          <w:lang w:val="es-CL"/>
+        </w:rPr>
+        <w:t xml:space="preserve"> View), facilidad para crear aplicaciones modulares con autenticación integrada y </w:t>
+      </w:r>
+      <w:proofErr w:type="gramStart"/>
+      <w:r>
+        <w:rPr>
+          <w:lang w:val="es-CL"/>
+        </w:rPr>
+        <w:t>ORM</w:t>
+      </w:r>
+      <w:r>
+        <w:rPr>
+          <w:lang w:val="es-CL"/>
+        </w:rPr>
+        <w:t>(</w:t>
+      </w:r>
+      <w:proofErr w:type="spellStart"/>
+      <w:proofErr w:type="gramEnd"/>
+      <w:r>
+        <w:rPr>
+          <w:lang w:val="es-CL"/>
+        </w:rPr>
+        <w:t>Object-Relational</w:t>
+      </w:r>
+      <w:proofErr w:type="spellEnd"/>
+      <w:r>
+        <w:rPr>
+          <w:lang w:val="es-CL"/>
+        </w:rPr>
+        <w:t xml:space="preserve"> </w:t>
+      </w:r>
+      <w:proofErr w:type="spellStart"/>
+      <w:r>
+        <w:rPr>
+          <w:lang w:val="es-CL"/>
+        </w:rPr>
+        <w:t>Mapper</w:t>
+      </w:r>
+      <w:proofErr w:type="spellEnd"/>
+      <w:r>
+        <w:rPr>
+          <w:lang w:val="es-CL"/>
+        </w:rPr>
+        <w:t>)</w:t>
       </w:r>
       <w:r>
         <w:rPr>
@@ -3631,13 +3946,23 @@
           <w:lang w:val="es-CL"/>
         </w:rPr>
       </w:pPr>
+      <w:proofErr w:type="spellStart"/>
       <w:r>
         <w:rPr>
           <w:b/>
           <w:bCs/>
           <w:lang w:val="es-CL"/>
         </w:rPr>
-        <w:t>Celery y Redis:</w:t>
+        <w:t>Celery</w:t>
+      </w:r>
+      <w:proofErr w:type="spellEnd"/>
+      <w:r>
+        <w:rPr>
+          <w:b/>
+          <w:bCs/>
+          <w:lang w:val="es-CL"/>
+        </w:rPr>
+        <w:t xml:space="preserve"> y Redis:</w:t>
       </w:r>
       <w:r>
         <w:rPr>
@@ -3715,7 +4040,7 @@
           <w:bCs/>
           <w:lang w:val="es-CL"/>
         </w:rPr>
-        <w:t>Tailwind</w:t>
+        <w:t>Bootstrap</w:t>
       </w:r>
       <w:r>
         <w:rPr>
@@ -3811,11 +4136,47 @@
           <w:lang w:val="es-CL"/>
         </w:rPr>
       </w:pPr>
-      <w:r>
-        <w:rPr>
-          <w:lang w:val="es-CL"/>
-        </w:rPr>
-        <w:t>Workers Celery ejecutan módulos en paralelo (Nmap, WHOIS, etc.).</w:t>
+      <w:proofErr w:type="spellStart"/>
+      <w:r>
+        <w:rPr>
+          <w:lang w:val="es-CL"/>
+        </w:rPr>
+        <w:t>Workers</w:t>
+      </w:r>
+      <w:proofErr w:type="spellEnd"/>
+      <w:r>
+        <w:rPr>
+          <w:lang w:val="es-CL"/>
+        </w:rPr>
+        <w:t xml:space="preserve"> </w:t>
+      </w:r>
+      <w:proofErr w:type="spellStart"/>
+      <w:r>
+        <w:rPr>
+          <w:lang w:val="es-CL"/>
+        </w:rPr>
+        <w:t>Celery</w:t>
+      </w:r>
+      <w:proofErr w:type="spellEnd"/>
+      <w:r>
+        <w:rPr>
+          <w:lang w:val="es-CL"/>
+        </w:rPr>
+        <w:t xml:space="preserve"> ejecutan módulos en paralelo (</w:t>
+      </w:r>
+      <w:proofErr w:type="spellStart"/>
+      <w:r>
+        <w:rPr>
+          <w:lang w:val="es-CL"/>
+        </w:rPr>
+        <w:t>Nmap</w:t>
+      </w:r>
+      <w:proofErr w:type="spellEnd"/>
+      <w:r>
+        <w:rPr>
+          <w:lang w:val="es-CL"/>
+        </w:rPr>
+        <w:t>, WHOIS, etc.).</w:t>
       </w:r>
     </w:p>
     <w:p>
@@ -3851,7 +4212,21 @@
         <w:rPr>
           <w:lang w:val="es-CL"/>
         </w:rPr>
-        <w:t>El frontend consulta el estado y muestra visualizaciones.</w:t>
+        <w:t xml:space="preserve">El </w:t>
+      </w:r>
+      <w:proofErr w:type="spellStart"/>
+      <w:r>
+        <w:rPr>
+          <w:lang w:val="es-CL"/>
+        </w:rPr>
+        <w:t>frontend</w:t>
+      </w:r>
+      <w:proofErr w:type="spellEnd"/>
+      <w:r>
+        <w:rPr>
+          <w:lang w:val="es-CL"/>
+        </w:rPr>
+        <w:t xml:space="preserve"> consulta el estado y muestra visualizaciones.</w:t>
       </w:r>
     </w:p>
     <w:p>
@@ -12863,7 +13238,7 @@
           <w:lang w:val="es-CL"/>
         </w:rPr>
         <w:drawing>
-          <wp:inline distT="0" distB="0" distL="0" distR="0" wp14:anchorId="6F69F25A" wp14:editId="1D2CCD51">
+          <wp:inline distT="0" distB="0" distL="0" distR="0" wp14:anchorId="6F69F25A" wp14:editId="5CFFA99F">
             <wp:extent cx="5783946" cy="7482177"/>
             <wp:effectExtent l="0" t="0" r="7620" b="5080"/>
             <wp:docPr id="520749981" name="Picture 1"/>
@@ -13090,7 +13465,7 @@
           <w:lang w:val="es-CL"/>
         </w:rPr>
         <w:drawing>
-          <wp:inline distT="0" distB="0" distL="0" distR="0" wp14:anchorId="57D0F556" wp14:editId="68479505">
+          <wp:inline distT="0" distB="0" distL="0" distR="0" wp14:anchorId="57D0F556" wp14:editId="12583541">
             <wp:extent cx="6082748" cy="4729956"/>
             <wp:effectExtent l="0" t="0" r="0" b="0"/>
             <wp:docPr id="1525032985" name="Picture 1"/>

</xml_diff>

<commit_message>
Solucionado aparicion de boton de descarga
</commit_message>
<xml_diff>
--- a/Documentos/PROYECTO DE TITULO CENTINELA.docx
+++ b/Documentos/PROYECTO DE TITULO CENTINELA.docx
@@ -378,37 +378,13 @@
           <w:bCs/>
           <w:lang w:val="es-CL"/>
         </w:rPr>
-        <w:t>Centinela/</w:t>
+        <w:t>Centinela/Golem</w:t>
       </w:r>
-      <w:proofErr w:type="spellStart"/>
       <w:r>
         <w:rPr>
-          <w:b/>
-          <w:bCs/>
-          <w:lang w:val="es-CL"/>
-        </w:rPr>
-        <w:t>Golem</w:t>
-      </w:r>
-      <w:proofErr w:type="spellEnd"/>
-      <w:r>
-        <w:rPr>
-          <w:lang w:val="es-CL"/>
-        </w:rPr>
-        <w:t xml:space="preserve">, orientada a realizar análisis de seguridad sobre dominios o </w:t>
-      </w:r>
-      <w:proofErr w:type="spellStart"/>
-      <w:r>
-        <w:rPr>
-          <w:lang w:val="es-CL"/>
-        </w:rPr>
-        <w:t>IPs</w:t>
-      </w:r>
-      <w:proofErr w:type="spellEnd"/>
-      <w:r>
-        <w:rPr>
-          <w:lang w:val="es-CL"/>
-        </w:rPr>
-        <w:t xml:space="preserve"> públicas. </w:t>
+          <w:lang w:val="es-CL"/>
+        </w:rPr>
+        <w:t xml:space="preserve">, orientada a realizar análisis de seguridad sobre dominios o IPs públicas. </w:t>
       </w:r>
     </w:p>
     <w:p>
@@ -504,21 +480,7 @@
         <w:rPr>
           <w:lang w:val="es-CL"/>
         </w:rPr>
-        <w:t xml:space="preserve">de </w:t>
-      </w:r>
-      <w:proofErr w:type="spellStart"/>
-      <w:r>
-        <w:rPr>
-          <w:lang w:val="es-CL"/>
-        </w:rPr>
-        <w:t>headers</w:t>
-      </w:r>
-      <w:proofErr w:type="spellEnd"/>
-      <w:r>
-        <w:rPr>
-          <w:lang w:val="es-CL"/>
-        </w:rPr>
-        <w:t xml:space="preserve"> HTTP</w:t>
+        <w:t>de headers HTTP</w:t>
       </w:r>
       <w:r>
         <w:rPr>
@@ -620,16 +582,8 @@
         <w:rPr>
           <w:lang w:val="es-CL"/>
         </w:rPr>
-        <w:t xml:space="preserve"> de </w:t>
+        <w:t xml:space="preserve"> de dorks</w:t>
       </w:r>
-      <w:proofErr w:type="spellStart"/>
-      <w:r>
-        <w:rPr>
-          <w:lang w:val="es-CL"/>
-        </w:rPr>
-        <w:t>dorks</w:t>
-      </w:r>
-      <w:proofErr w:type="spellEnd"/>
       <w:r>
         <w:rPr>
           <w:lang w:val="es-CL"/>
@@ -784,21 +738,7 @@
         <w:rPr>
           <w:lang w:val="es-CL"/>
         </w:rPr>
-        <w:t xml:space="preserve">Procesamiento asíncrono a través de </w:t>
-      </w:r>
-      <w:proofErr w:type="spellStart"/>
-      <w:r>
-        <w:rPr>
-          <w:lang w:val="es-CL"/>
-        </w:rPr>
-        <w:t>Celery</w:t>
-      </w:r>
-      <w:proofErr w:type="spellEnd"/>
-      <w:r>
-        <w:rPr>
-          <w:lang w:val="es-CL"/>
-        </w:rPr>
-        <w:t xml:space="preserve"> y Redis, permitiendo múltiples escaneos en segundo plano sin bloquear el servidor web.</w:t>
+        <w:t>Procesamiento asíncrono a través de Celery y Redis, permitiendo múltiples escaneos en segundo plano sin bloquear el servidor web.</w:t>
       </w:r>
     </w:p>
     <w:p>
@@ -813,19 +753,11 @@
           <w:lang w:val="es-CL"/>
         </w:rPr>
       </w:pPr>
-      <w:proofErr w:type="spellStart"/>
       <w:r>
         <w:rPr>
           <w:lang w:val="es-CL"/>
         </w:rPr>
-        <w:t>Backend</w:t>
-      </w:r>
-      <w:proofErr w:type="spellEnd"/>
-      <w:r>
-        <w:rPr>
-          <w:lang w:val="es-CL"/>
-        </w:rPr>
-        <w:t xml:space="preserve"> desarrollado con Django</w:t>
+        <w:t>Backend desarrollado con Django</w:t>
       </w:r>
       <w:r>
         <w:rPr>
@@ -846,33 +778,11 @@
           <w:lang w:val="es-CL"/>
         </w:rPr>
       </w:pPr>
-      <w:proofErr w:type="spellStart"/>
       <w:r>
         <w:rPr>
           <w:lang w:val="es-CL"/>
         </w:rPr>
-        <w:t>Frontend</w:t>
-      </w:r>
-      <w:proofErr w:type="spellEnd"/>
-      <w:r>
-        <w:rPr>
-          <w:lang w:val="es-CL"/>
-        </w:rPr>
-        <w:t xml:space="preserve"> desarrollado con Django </w:t>
-      </w:r>
-      <w:proofErr w:type="spellStart"/>
-      <w:r>
-        <w:rPr>
-          <w:lang w:val="es-CL"/>
-        </w:rPr>
-        <w:t>templates</w:t>
-      </w:r>
-      <w:proofErr w:type="spellEnd"/>
-      <w:r>
-        <w:rPr>
-          <w:lang w:val="es-CL"/>
-        </w:rPr>
-        <w:t>.</w:t>
+        <w:t>Frontend desarrollado con Django templates.</w:t>
       </w:r>
     </w:p>
     <w:p>
@@ -1518,49 +1428,7 @@
               <w:rPr>
                 <w:lang w:val="es-CL"/>
               </w:rPr>
-              <w:t xml:space="preserve">El sistema debe ejecutar múltiples escaneos: </w:t>
-            </w:r>
-            <w:proofErr w:type="spellStart"/>
-            <w:r>
-              <w:rPr>
-                <w:lang w:val="es-CL"/>
-              </w:rPr>
-              <w:t>Nmap</w:t>
-            </w:r>
-            <w:proofErr w:type="spellEnd"/>
-            <w:r>
-              <w:rPr>
-                <w:lang w:val="es-CL"/>
-              </w:rPr>
-              <w:t xml:space="preserve">, WHOIS, </w:t>
-            </w:r>
-            <w:proofErr w:type="spellStart"/>
-            <w:r>
-              <w:rPr>
-                <w:lang w:val="es-CL"/>
-              </w:rPr>
-              <w:t>Headers</w:t>
-            </w:r>
-            <w:proofErr w:type="spellEnd"/>
-            <w:r>
-              <w:rPr>
-                <w:lang w:val="es-CL"/>
-              </w:rPr>
-              <w:t xml:space="preserve"> HTTP, Certificado SSL, DNS Resolver, </w:t>
-            </w:r>
-            <w:proofErr w:type="spellStart"/>
-            <w:r>
-              <w:rPr>
-                <w:lang w:val="es-CL"/>
-              </w:rPr>
-              <w:t>Dorks</w:t>
-            </w:r>
-            <w:proofErr w:type="spellEnd"/>
-            <w:r>
-              <w:rPr>
-                <w:lang w:val="es-CL"/>
-              </w:rPr>
-              <w:t>.</w:t>
+              <w:t>El sistema debe ejecutar múltiples escaneos: Nmap, WHOIS, Headers HTTP, Certificado SSL, DNS Resolver, Dorks.</w:t>
             </w:r>
           </w:p>
         </w:tc>
@@ -2567,21 +2435,7 @@
               <w:rPr>
                 <w:lang w:val="es-CL"/>
               </w:rPr>
-              <w:t xml:space="preserve">El sistema debe desarrollarse utilizando el </w:t>
-            </w:r>
-            <w:proofErr w:type="spellStart"/>
-            <w:r>
-              <w:rPr>
-                <w:lang w:val="es-CL"/>
-              </w:rPr>
-              <w:t>framework</w:t>
-            </w:r>
-            <w:proofErr w:type="spellEnd"/>
-            <w:r>
-              <w:rPr>
-                <w:lang w:val="es-CL"/>
-              </w:rPr>
-              <w:t xml:space="preserve"> Django y una base de datos MySQL.</w:t>
+              <w:t>El sistema debe desarrollarse utilizando el framework Django y una base de datos MySQL.</w:t>
             </w:r>
           </w:p>
         </w:tc>
@@ -2667,21 +2521,7 @@
               <w:rPr>
                 <w:lang w:val="es-CL"/>
               </w:rPr>
-              <w:t xml:space="preserve">Los escaneos deben ejecutarse en segundo plano mediante </w:t>
-            </w:r>
-            <w:proofErr w:type="spellStart"/>
-            <w:r>
-              <w:rPr>
-                <w:lang w:val="es-CL"/>
-              </w:rPr>
-              <w:t>Celery</w:t>
-            </w:r>
-            <w:proofErr w:type="spellEnd"/>
-            <w:r>
-              <w:rPr>
-                <w:lang w:val="es-CL"/>
-              </w:rPr>
-              <w:t xml:space="preserve"> y Redis para evitar bloquear el servidor principal.</w:t>
+              <w:t>Los escaneos deben ejecutarse en segundo plano mediante Celery y Redis para evitar bloquear el servidor principal.</w:t>
             </w:r>
           </w:p>
         </w:tc>
@@ -3087,21 +2927,7 @@
               <w:rPr>
                 <w:lang w:val="es-CL"/>
               </w:rPr>
-              <w:t>La aplicación debe estar documentada internamente (</w:t>
-            </w:r>
-            <w:proofErr w:type="spellStart"/>
-            <w:r>
-              <w:rPr>
-                <w:lang w:val="es-CL"/>
-              </w:rPr>
-              <w:t>docstrings</w:t>
-            </w:r>
-            <w:proofErr w:type="spellEnd"/>
-            <w:r>
-              <w:rPr>
-                <w:lang w:val="es-CL"/>
-              </w:rPr>
-              <w:t>, README, manual de despliegue).</w:t>
+              <w:t>La aplicación debe estar documentada internamente (docstrings, README, manual de despliegue).</w:t>
             </w:r>
           </w:p>
         </w:tc>
@@ -3220,21 +3046,7 @@
         <w:rPr>
           <w:lang w:val="es-CL"/>
         </w:rPr>
-        <w:t xml:space="preserve">, siguiendo la estructura nativa del </w:t>
-      </w:r>
-      <w:proofErr w:type="spellStart"/>
-      <w:r>
-        <w:rPr>
-          <w:lang w:val="es-CL"/>
-        </w:rPr>
-        <w:t>framework</w:t>
-      </w:r>
-      <w:proofErr w:type="spellEnd"/>
-      <w:r>
-        <w:rPr>
-          <w:lang w:val="es-CL"/>
-        </w:rPr>
-        <w:t xml:space="preserve"> Django, lo que permite una adecuada separación de responsabilidades y facilita el mantenimiento y escalabilidad del proyecto.</w:t>
+        <w:t>, siguiendo la estructura nativa del framework Django, lo que permite una adecuada separación de responsabilidades y facilita el mantenimiento y escalabilidad del proyecto.</w:t>
       </w:r>
     </w:p>
     <w:p>
@@ -3353,19 +3165,11 @@
                 <w:lang w:val="es-CL"/>
               </w:rPr>
             </w:pPr>
-            <w:proofErr w:type="spellStart"/>
-            <w:r>
-              <w:rPr>
-                <w:lang w:val="es-CL"/>
-              </w:rPr>
-              <w:t>Frontend</w:t>
-            </w:r>
-            <w:proofErr w:type="spellEnd"/>
-            <w:r>
-              <w:rPr>
-                <w:lang w:val="es-CL"/>
-              </w:rPr>
-              <w:t xml:space="preserve"> </w:t>
+            <w:r>
+              <w:rPr>
+                <w:lang w:val="es-CL"/>
+              </w:rPr>
+              <w:t xml:space="preserve">Frontend </w:t>
             </w:r>
           </w:p>
         </w:tc>
@@ -3402,36 +3206,21 @@
               <w:jc w:val="both"/>
               <w:cnfStyle w:val="000000100000" w:firstRow="0" w:lastRow="0" w:firstColumn="0" w:lastColumn="0" w:oddVBand="0" w:evenVBand="0" w:oddHBand="1" w:evenHBand="0" w:firstRowFirstColumn="0" w:firstRowLastColumn="0" w:lastRowFirstColumn="0" w:lastRowLastColumn="0"/>
             </w:pPr>
-            <w:proofErr w:type="spellStart"/>
-            <w:r>
-              <w:t>DjangoTemplates</w:t>
-            </w:r>
-            <w:proofErr w:type="spellEnd"/>
-            <w:r>
-              <w:t>, HTML</w:t>
-            </w:r>
-            <w:proofErr w:type="gramStart"/>
-            <w:r>
-              <w:t>5,</w:t>
-            </w:r>
-            <w:r>
-              <w:t>Bootstrap</w:t>
-            </w:r>
-            <w:proofErr w:type="gramEnd"/>
-            <w:r>
-              <w:t>5</w:t>
+            <w:r>
+              <w:t>DjangoTemplates, HTML5,</w:t>
+            </w:r>
+            <w:r>
+              <w:t>Bootstrap5</w:t>
             </w:r>
             <w:r>
               <w:t xml:space="preserve">, </w:t>
             </w:r>
-            <w:proofErr w:type="gramStart"/>
             <w:r>
               <w:t>JavaScript,</w:t>
             </w:r>
             <w:r>
               <w:t>Chart.js</w:t>
             </w:r>
-            <w:proofErr w:type="gramEnd"/>
           </w:p>
         </w:tc>
       </w:tr>
@@ -3453,14 +3242,12 @@
                 <w:lang w:val="es-CL"/>
               </w:rPr>
             </w:pPr>
-            <w:proofErr w:type="spellStart"/>
             <w:r>
               <w:rPr>
                 <w:lang w:val="es-CL"/>
               </w:rPr>
               <w:t>Backend</w:t>
             </w:r>
-            <w:proofErr w:type="spellEnd"/>
           </w:p>
         </w:tc>
         <w:tc>
@@ -3553,21 +3340,7 @@
               <w:rPr>
                 <w:lang w:val="es-CL"/>
               </w:rPr>
-              <w:t>Ejecuta escaneos pesados (</w:t>
-            </w:r>
-            <w:proofErr w:type="spellStart"/>
-            <w:r>
-              <w:rPr>
-                <w:lang w:val="es-CL"/>
-              </w:rPr>
-              <w:t>Nmap</w:t>
-            </w:r>
-            <w:proofErr w:type="spellEnd"/>
-            <w:r>
-              <w:rPr>
-                <w:lang w:val="es-CL"/>
-              </w:rPr>
-              <w:t>, WHOIS, DNS, etc.) en segundo plano sin bloquear el servidor principal.</w:t>
+              <w:t>Ejecuta escaneos pesados (Nmap, WHOIS, DNS, etc.) en segundo plano sin bloquear el servidor principal.</w:t>
             </w:r>
           </w:p>
         </w:tc>
@@ -3585,19 +3358,11 @@
                 <w:lang w:val="es-CL"/>
               </w:rPr>
             </w:pPr>
-            <w:proofErr w:type="spellStart"/>
-            <w:r>
-              <w:rPr>
-                <w:lang w:val="es-CL"/>
-              </w:rPr>
-              <w:t>Celery</w:t>
-            </w:r>
-            <w:proofErr w:type="spellEnd"/>
-            <w:r>
-              <w:rPr>
-                <w:lang w:val="es-CL"/>
-              </w:rPr>
-              <w:t xml:space="preserve"> + Redis</w:t>
+            <w:r>
+              <w:rPr>
+                <w:lang w:val="es-CL"/>
+              </w:rPr>
+              <w:t>Celery + Redis</w:t>
             </w:r>
           </w:p>
         </w:tc>
@@ -3740,16 +3505,8 @@
               <w:rPr>
                 <w:lang w:val="es-CL"/>
               </w:rPr>
-              <w:t xml:space="preserve">Docker y Docker </w:t>
-            </w:r>
-            <w:proofErr w:type="spellStart"/>
-            <w:r>
-              <w:rPr>
-                <w:lang w:val="es-CL"/>
-              </w:rPr>
-              <w:t>Compose</w:t>
-            </w:r>
-            <w:proofErr w:type="spellEnd"/>
+              <w:t>Docker y Docker Compose</w:t>
+            </w:r>
           </w:p>
         </w:tc>
       </w:tr>
@@ -3848,85 +3605,13 @@
         <w:rPr>
           <w:lang w:val="es-CL"/>
         </w:rPr>
-        <w:t xml:space="preserve"> por su robustez, comunidad activa, patrón </w:t>
-      </w:r>
-      <w:proofErr w:type="gramStart"/>
-      <w:r>
-        <w:rPr>
-          <w:lang w:val="es-CL"/>
-        </w:rPr>
-        <w:t>MTV(</w:t>
-      </w:r>
-      <w:proofErr w:type="spellStart"/>
-      <w:proofErr w:type="gramEnd"/>
-      <w:r>
-        <w:rPr>
-          <w:lang w:val="es-CL"/>
-        </w:rPr>
-        <w:t>Model</w:t>
-      </w:r>
-      <w:proofErr w:type="spellEnd"/>
-      <w:r>
-        <w:rPr>
-          <w:lang w:val="es-CL"/>
-        </w:rPr>
-        <w:t xml:space="preserve"> </w:t>
-      </w:r>
-      <w:proofErr w:type="spellStart"/>
-      <w:r>
-        <w:rPr>
-          <w:lang w:val="es-CL"/>
-        </w:rPr>
-        <w:t>Template</w:t>
-      </w:r>
-      <w:proofErr w:type="spellEnd"/>
-      <w:r>
-        <w:rPr>
-          <w:lang w:val="es-CL"/>
-        </w:rPr>
-        <w:t xml:space="preserve"> View), facilidad para crear aplicaciones modulares con autenticación integrada y </w:t>
-      </w:r>
-      <w:proofErr w:type="gramStart"/>
-      <w:r>
-        <w:rPr>
-          <w:lang w:val="es-CL"/>
-        </w:rPr>
-        <w:t>ORM</w:t>
+        <w:t xml:space="preserve"> por su robustez, comunidad activa, patrón MTV(Model Template View), facilidad para crear aplicaciones modulares con autenticación integrada y ORM</w:t>
       </w:r>
       <w:r>
         <w:rPr>
           <w:lang w:val="es-CL"/>
         </w:rPr>
-        <w:t>(</w:t>
-      </w:r>
-      <w:proofErr w:type="spellStart"/>
-      <w:proofErr w:type="gramEnd"/>
-      <w:r>
-        <w:rPr>
-          <w:lang w:val="es-CL"/>
-        </w:rPr>
-        <w:t>Object-Relational</w:t>
-      </w:r>
-      <w:proofErr w:type="spellEnd"/>
-      <w:r>
-        <w:rPr>
-          <w:lang w:val="es-CL"/>
-        </w:rPr>
-        <w:t xml:space="preserve"> </w:t>
-      </w:r>
-      <w:proofErr w:type="spellStart"/>
-      <w:r>
-        <w:rPr>
-          <w:lang w:val="es-CL"/>
-        </w:rPr>
-        <w:t>Mapper</w:t>
-      </w:r>
-      <w:proofErr w:type="spellEnd"/>
-      <w:r>
-        <w:rPr>
-          <w:lang w:val="es-CL"/>
-        </w:rPr>
-        <w:t>)</w:t>
+        <w:t>(Object-Relational Mapper)</w:t>
       </w:r>
       <w:r>
         <w:rPr>
@@ -3946,23 +3631,13 @@
           <w:lang w:val="es-CL"/>
         </w:rPr>
       </w:pPr>
-      <w:proofErr w:type="spellStart"/>
       <w:r>
         <w:rPr>
           <w:b/>
           <w:bCs/>
           <w:lang w:val="es-CL"/>
         </w:rPr>
-        <w:t>Celery</w:t>
-      </w:r>
-      <w:proofErr w:type="spellEnd"/>
-      <w:r>
-        <w:rPr>
-          <w:b/>
-          <w:bCs/>
-          <w:lang w:val="es-CL"/>
-        </w:rPr>
-        <w:t xml:space="preserve"> y Redis:</w:t>
+        <w:t>Celery y Redis:</w:t>
       </w:r>
       <w:r>
         <w:rPr>
@@ -4136,47 +3811,11 @@
           <w:lang w:val="es-CL"/>
         </w:rPr>
       </w:pPr>
-      <w:proofErr w:type="spellStart"/>
       <w:r>
         <w:rPr>
           <w:lang w:val="es-CL"/>
         </w:rPr>
-        <w:t>Workers</w:t>
-      </w:r>
-      <w:proofErr w:type="spellEnd"/>
-      <w:r>
-        <w:rPr>
-          <w:lang w:val="es-CL"/>
-        </w:rPr>
-        <w:t xml:space="preserve"> </w:t>
-      </w:r>
-      <w:proofErr w:type="spellStart"/>
-      <w:r>
-        <w:rPr>
-          <w:lang w:val="es-CL"/>
-        </w:rPr>
-        <w:t>Celery</w:t>
-      </w:r>
-      <w:proofErr w:type="spellEnd"/>
-      <w:r>
-        <w:rPr>
-          <w:lang w:val="es-CL"/>
-        </w:rPr>
-        <w:t xml:space="preserve"> ejecutan módulos en paralelo (</w:t>
-      </w:r>
-      <w:proofErr w:type="spellStart"/>
-      <w:r>
-        <w:rPr>
-          <w:lang w:val="es-CL"/>
-        </w:rPr>
-        <w:t>Nmap</w:t>
-      </w:r>
-      <w:proofErr w:type="spellEnd"/>
-      <w:r>
-        <w:rPr>
-          <w:lang w:val="es-CL"/>
-        </w:rPr>
-        <w:t>, WHOIS, etc.).</w:t>
+        <w:t>Workers Celery ejecutan módulos en paralelo (Nmap, WHOIS, etc.).</w:t>
       </w:r>
     </w:p>
     <w:p>
@@ -4212,21 +3851,7 @@
         <w:rPr>
           <w:lang w:val="es-CL"/>
         </w:rPr>
-        <w:t xml:space="preserve">El </w:t>
-      </w:r>
-      <w:proofErr w:type="spellStart"/>
-      <w:r>
-        <w:rPr>
-          <w:lang w:val="es-CL"/>
-        </w:rPr>
-        <w:t>frontend</w:t>
-      </w:r>
-      <w:proofErr w:type="spellEnd"/>
-      <w:r>
-        <w:rPr>
-          <w:lang w:val="es-CL"/>
-        </w:rPr>
-        <w:t xml:space="preserve"> consulta el estado y muestra visualizaciones.</w:t>
+        <w:t>El frontend consulta el estado y muestra visualizaciones.</w:t>
       </w:r>
     </w:p>
     <w:p>
@@ -13238,7 +12863,7 @@
           <w:lang w:val="es-CL"/>
         </w:rPr>
         <w:drawing>
-          <wp:inline distT="0" distB="0" distL="0" distR="0" wp14:anchorId="6F69F25A" wp14:editId="5CFFA99F">
+          <wp:inline distT="0" distB="0" distL="0" distR="0" wp14:anchorId="6F69F25A" wp14:editId="68092239">
             <wp:extent cx="5783946" cy="7482177"/>
             <wp:effectExtent l="0" t="0" r="7620" b="5080"/>
             <wp:docPr id="520749981" name="Picture 1"/>
@@ -13465,7 +13090,7 @@
           <w:lang w:val="es-CL"/>
         </w:rPr>
         <w:drawing>
-          <wp:inline distT="0" distB="0" distL="0" distR="0" wp14:anchorId="57D0F556" wp14:editId="12583541">
+          <wp:inline distT="0" distB="0" distL="0" distR="0" wp14:anchorId="57D0F556" wp14:editId="0A57DEC0">
             <wp:extent cx="6082748" cy="4729956"/>
             <wp:effectExtent l="0" t="0" r="0" b="0"/>
             <wp:docPr id="1525032985" name="Picture 1"/>
@@ -13512,6 +13137,105 @@
             </a:graphic>
           </wp:inline>
         </w:drawing>
+      </w:r>
+    </w:p>
+    <w:p>
+      <w:pPr>
+        <w:rPr>
+          <w:lang w:val="es-CL"/>
+        </w:rPr>
+      </w:pPr>
+    </w:p>
+    <w:p>
+      <w:pPr>
+        <w:rPr>
+          <w:lang w:val="es-CL"/>
+        </w:rPr>
+      </w:pPr>
+    </w:p>
+    <w:p>
+      <w:pPr>
+        <w:rPr>
+          <w:lang w:val="es-CL"/>
+        </w:rPr>
+      </w:pPr>
+    </w:p>
+    <w:p>
+      <w:pPr>
+        <w:rPr>
+          <w:lang w:val="es-CL"/>
+        </w:rPr>
+      </w:pPr>
+    </w:p>
+    <w:p>
+      <w:pPr>
+        <w:rPr>
+          <w:lang w:val="es-CL"/>
+        </w:rPr>
+      </w:pPr>
+    </w:p>
+    <w:p>
+      <w:pPr>
+        <w:rPr>
+          <w:lang w:val="es-CL"/>
+        </w:rPr>
+      </w:pPr>
+    </w:p>
+    <w:p>
+      <w:pPr>
+        <w:rPr>
+          <w:lang w:val="es-CL"/>
+        </w:rPr>
+      </w:pPr>
+    </w:p>
+    <w:p>
+      <w:pPr>
+        <w:rPr>
+          <w:lang w:val="es-CL"/>
+        </w:rPr>
+      </w:pPr>
+    </w:p>
+    <w:p>
+      <w:pPr>
+        <w:rPr>
+          <w:lang w:val="es-CL"/>
+        </w:rPr>
+      </w:pPr>
+    </w:p>
+    <w:p>
+      <w:pPr>
+        <w:rPr>
+          <w:lang w:val="es-CL"/>
+        </w:rPr>
+      </w:pPr>
+    </w:p>
+    <w:p>
+      <w:pPr>
+        <w:pStyle w:val="Heading1"/>
+        <w:rPr>
+          <w:lang w:val="es-CL"/>
+        </w:rPr>
+      </w:pPr>
+      <w:r>
+        <w:rPr>
+          <w:lang w:val="es-CL"/>
+        </w:rPr>
+        <w:lastRenderedPageBreak/>
+        <w:t>4. Plan de pruebas</w:t>
+      </w:r>
+    </w:p>
+    <w:p>
+      <w:pPr>
+        <w:pStyle w:val="Heading1"/>
+        <w:rPr>
+          <w:lang w:val="es-CL"/>
+        </w:rPr>
+      </w:pPr>
+      <w:r>
+        <w:rPr>
+          <w:lang w:val="es-CL"/>
+        </w:rPr>
+        <w:t>5. Casos de pruebas</w:t>
       </w:r>
     </w:p>
     <w:sectPr>

</xml_diff>